<commit_message>
Alex me ayudo a cambiar el diseño
</commit_message>
<xml_diff>
--- a/6/CSS_4.docx
+++ b/6/CSS_4.docx
@@ -1690,14 +1690,275 @@
           <w:ilvl w:val="0"/>
           <w:numId w:val="0"/>
         </w:numPr>
-        <w:ind w:left="720" w:hanging="0"/>
-        <w:rPr>
-          <w:sz w:val="24"/>
-          <w:szCs w:val="24"/>
-        </w:rPr>
-      </w:pPr>
-      <w:r>
-        <w:rPr/>
+        <w:ind w:left="0" w:hanging="0"/>
+        <w:rPr>
+          <w:sz w:val="24"/>
+          <w:szCs w:val="24"/>
+        </w:rPr>
+      </w:pPr>
+      <w:r>
+        <w:rPr>
+          <w:sz w:val="24"/>
+          <w:szCs w:val="24"/>
+        </w:rPr>
+        <w:drawing>
+          <wp:anchor behindDoc="0" distT="0" distB="0" distL="0" distR="0" simplePos="0" locked="0" layoutInCell="0" allowOverlap="1" relativeHeight="12">
+            <wp:simplePos x="0" y="0"/>
+            <wp:positionH relativeFrom="column">
+              <wp:align>center</wp:align>
+            </wp:positionH>
+            <wp:positionV relativeFrom="paragraph">
+              <wp:posOffset>635</wp:posOffset>
+            </wp:positionV>
+            <wp:extent cx="5400040" cy="4929505"/>
+            <wp:effectExtent l="0" t="0" r="0" b="0"/>
+            <wp:wrapSquare wrapText="largest"/>
+            <wp:docPr id="9" name="Image1" descr=""/>
+            <wp:cNvGraphicFramePr>
+              <a:graphicFrameLocks xmlns:a="http://schemas.openxmlformats.org/drawingml/2006/main" noChangeAspect="1"/>
+            </wp:cNvGraphicFramePr>
+            <a:graphic xmlns:a="http://schemas.openxmlformats.org/drawingml/2006/main">
+              <a:graphicData uri="http://schemas.openxmlformats.org/drawingml/2006/picture">
+                <pic:pic xmlns:pic="http://schemas.openxmlformats.org/drawingml/2006/picture">
+                  <pic:nvPicPr>
+                    <pic:cNvPr id="9" name="Image1" descr=""/>
+                    <pic:cNvPicPr>
+                      <a:picLocks noChangeAspect="1" noChangeArrowheads="1"/>
+                    </pic:cNvPicPr>
+                  </pic:nvPicPr>
+                  <pic:blipFill>
+                    <a:blip r:embed="rId10"/>
+                    <a:stretch>
+                      <a:fillRect/>
+                    </a:stretch>
+                  </pic:blipFill>
+                  <pic:spPr bwMode="auto">
+                    <a:xfrm>
+                      <a:off x="0" y="0"/>
+                      <a:ext cx="5400040" cy="4929505"/>
+                    </a:xfrm>
+                    <a:prstGeom prst="rect">
+                      <a:avLst/>
+                    </a:prstGeom>
+                  </pic:spPr>
+                </pic:pic>
+              </a:graphicData>
+            </a:graphic>
+          </wp:anchor>
+        </w:drawing>
+      </w:r>
+    </w:p>
+    <w:p>
+      <w:pPr>
+        <w:pStyle w:val="Normal"/>
+        <w:rPr>
+          <w:sz w:val="24"/>
+          <w:szCs w:val="24"/>
+        </w:rPr>
+      </w:pPr>
+      <w:r>
+        <w:rPr>
+          <w:sz w:val="24"/>
+          <w:szCs w:val="24"/>
+        </w:rPr>
+      </w:r>
+    </w:p>
+    <w:p>
+      <w:pPr>
+        <w:pStyle w:val="Normal"/>
+        <w:rPr>
+          <w:sz w:val="24"/>
+          <w:szCs w:val="24"/>
+        </w:rPr>
+      </w:pPr>
+      <w:r>
+        <w:rPr>
+          <w:sz w:val="24"/>
+          <w:szCs w:val="24"/>
+        </w:rPr>
+        <w:drawing>
+          <wp:anchor behindDoc="0" distT="0" distB="0" distL="0" distR="0" simplePos="0" locked="0" layoutInCell="0" allowOverlap="1" relativeHeight="13">
+            <wp:simplePos x="0" y="0"/>
+            <wp:positionH relativeFrom="column">
+              <wp:align>center</wp:align>
+            </wp:positionH>
+            <wp:positionV relativeFrom="paragraph">
+              <wp:posOffset>635</wp:posOffset>
+            </wp:positionV>
+            <wp:extent cx="4498340" cy="3086100"/>
+            <wp:effectExtent l="0" t="0" r="0" b="0"/>
+            <wp:wrapSquare wrapText="largest"/>
+            <wp:docPr id="10" name="Image2" descr=""/>
+            <wp:cNvGraphicFramePr>
+              <a:graphicFrameLocks xmlns:a="http://schemas.openxmlformats.org/drawingml/2006/main" noChangeAspect="1"/>
+            </wp:cNvGraphicFramePr>
+            <a:graphic xmlns:a="http://schemas.openxmlformats.org/drawingml/2006/main">
+              <a:graphicData uri="http://schemas.openxmlformats.org/drawingml/2006/picture">
+                <pic:pic xmlns:pic="http://schemas.openxmlformats.org/drawingml/2006/picture">
+                  <pic:nvPicPr>
+                    <pic:cNvPr id="10" name="Image2" descr=""/>
+                    <pic:cNvPicPr>
+                      <a:picLocks noChangeAspect="1" noChangeArrowheads="1"/>
+                    </pic:cNvPicPr>
+                  </pic:nvPicPr>
+                  <pic:blipFill>
+                    <a:blip r:embed="rId11"/>
+                    <a:stretch>
+                      <a:fillRect/>
+                    </a:stretch>
+                  </pic:blipFill>
+                  <pic:spPr bwMode="auto">
+                    <a:xfrm>
+                      <a:off x="0" y="0"/>
+                      <a:ext cx="4498340" cy="3086100"/>
+                    </a:xfrm>
+                    <a:prstGeom prst="rect">
+                      <a:avLst/>
+                    </a:prstGeom>
+                  </pic:spPr>
+                </pic:pic>
+              </a:graphicData>
+            </a:graphic>
+          </wp:anchor>
+        </w:drawing>
+      </w:r>
+      <w:r>
+        <w:br w:type="page"/>
+      </w:r>
+    </w:p>
+    <w:p>
+      <w:pPr>
+        <w:pStyle w:val="Normal"/>
+        <w:rPr>
+          <w:sz w:val="24"/>
+          <w:szCs w:val="24"/>
+        </w:rPr>
+      </w:pPr>
+      <w:r>
+        <w:rPr>
+          <w:sz w:val="24"/>
+          <w:szCs w:val="24"/>
+        </w:rPr>
+        <w:drawing>
+          <wp:anchor behindDoc="0" distT="0" distB="0" distL="0" distR="0" simplePos="0" locked="0" layoutInCell="0" allowOverlap="1" relativeHeight="14">
+            <wp:simplePos x="0" y="0"/>
+            <wp:positionH relativeFrom="column">
+              <wp:align>center</wp:align>
+            </wp:positionH>
+            <wp:positionV relativeFrom="paragraph">
+              <wp:posOffset>635</wp:posOffset>
+            </wp:positionV>
+            <wp:extent cx="3776345" cy="5953125"/>
+            <wp:effectExtent l="0" t="0" r="0" b="0"/>
+            <wp:wrapTopAndBottom/>
+            <wp:docPr id="11" name="Image3" descr=""/>
+            <wp:cNvGraphicFramePr>
+              <a:graphicFrameLocks xmlns:a="http://schemas.openxmlformats.org/drawingml/2006/main" noChangeAspect="1"/>
+            </wp:cNvGraphicFramePr>
+            <a:graphic xmlns:a="http://schemas.openxmlformats.org/drawingml/2006/main">
+              <a:graphicData uri="http://schemas.openxmlformats.org/drawingml/2006/picture">
+                <pic:pic xmlns:pic="http://schemas.openxmlformats.org/drawingml/2006/picture">
+                  <pic:nvPicPr>
+                    <pic:cNvPr id="11" name="Image3" descr=""/>
+                    <pic:cNvPicPr>
+                      <a:picLocks noChangeAspect="1" noChangeArrowheads="1"/>
+                    </pic:cNvPicPr>
+                  </pic:nvPicPr>
+                  <pic:blipFill>
+                    <a:blip r:embed="rId12"/>
+                    <a:stretch>
+                      <a:fillRect/>
+                    </a:stretch>
+                  </pic:blipFill>
+                  <pic:spPr bwMode="auto">
+                    <a:xfrm>
+                      <a:off x="0" y="0"/>
+                      <a:ext cx="3776345" cy="5953125"/>
+                    </a:xfrm>
+                    <a:prstGeom prst="rect">
+                      <a:avLst/>
+                    </a:prstGeom>
+                  </pic:spPr>
+                </pic:pic>
+              </a:graphicData>
+            </a:graphic>
+          </wp:anchor>
+        </w:drawing>
+      </w:r>
+    </w:p>
+    <w:p>
+      <w:pPr>
+        <w:pStyle w:val="Normal"/>
+        <w:rPr>
+          <w:sz w:val="24"/>
+          <w:szCs w:val="24"/>
+        </w:rPr>
+      </w:pPr>
+      <w:r>
+        <w:rPr>
+          <w:sz w:val="24"/>
+          <w:szCs w:val="24"/>
+        </w:rPr>
+        <w:drawing>
+          <wp:anchor behindDoc="0" distT="0" distB="0" distL="0" distR="0" simplePos="0" locked="0" layoutInCell="0" allowOverlap="1" relativeHeight="15">
+            <wp:simplePos x="0" y="0"/>
+            <wp:positionH relativeFrom="column">
+              <wp:align>center</wp:align>
+            </wp:positionH>
+            <wp:positionV relativeFrom="paragraph">
+              <wp:posOffset>635</wp:posOffset>
+            </wp:positionV>
+            <wp:extent cx="4583430" cy="2578100"/>
+            <wp:effectExtent l="0" t="0" r="0" b="0"/>
+            <wp:wrapSquare wrapText="largest"/>
+            <wp:docPr id="12" name="Image4" descr=""/>
+            <wp:cNvGraphicFramePr>
+              <a:graphicFrameLocks xmlns:a="http://schemas.openxmlformats.org/drawingml/2006/main" noChangeAspect="1"/>
+            </wp:cNvGraphicFramePr>
+            <a:graphic xmlns:a="http://schemas.openxmlformats.org/drawingml/2006/main">
+              <a:graphicData uri="http://schemas.openxmlformats.org/drawingml/2006/picture">
+                <pic:pic xmlns:pic="http://schemas.openxmlformats.org/drawingml/2006/picture">
+                  <pic:nvPicPr>
+                    <pic:cNvPr id="12" name="Image4" descr=""/>
+                    <pic:cNvPicPr>
+                      <a:picLocks noChangeAspect="1" noChangeArrowheads="1"/>
+                    </pic:cNvPicPr>
+                  </pic:nvPicPr>
+                  <pic:blipFill>
+                    <a:blip r:embed="rId13"/>
+                    <a:stretch>
+                      <a:fillRect/>
+                    </a:stretch>
+                  </pic:blipFill>
+                  <pic:spPr bwMode="auto">
+                    <a:xfrm>
+                      <a:off x="0" y="0"/>
+                      <a:ext cx="4583430" cy="2578100"/>
+                    </a:xfrm>
+                    <a:prstGeom prst="rect">
+                      <a:avLst/>
+                    </a:prstGeom>
+                  </pic:spPr>
+                </pic:pic>
+              </a:graphicData>
+            </a:graphic>
+          </wp:anchor>
+        </w:drawing>
+      </w:r>
+    </w:p>
+    <w:p>
+      <w:pPr>
+        <w:pStyle w:val="Normal"/>
+        <w:rPr>
+          <w:sz w:val="24"/>
+          <w:szCs w:val="24"/>
+        </w:rPr>
+      </w:pPr>
+      <w:r>
+        <w:rPr>
+          <w:sz w:val="24"/>
+          <w:szCs w:val="24"/>
+        </w:rPr>
       </w:r>
     </w:p>
     <w:p>
@@ -1750,26 +2011,7 @@
         </w:rPr>
       </w:pPr>
       <w:r>
-        <w:rPr>
-          <w:b/>
-          <w:sz w:val="24"/>
-          <w:szCs w:val="24"/>
-        </w:rPr>
-      </w:r>
-    </w:p>
-    <w:p>
-      <w:pPr>
-        <w:pStyle w:val="Normal"/>
-        <w:rPr>
-          <w:b/>
-          <w:b/>
-          <w:color w:val="FF0000"/>
-          <w:sz w:val="24"/>
-          <w:szCs w:val="24"/>
-          <w:u w:val="single"/>
-        </w:rPr>
-      </w:pPr>
-      <w:r>
+        <w:rPr/>
         <mc:AlternateContent>
           <mc:Choice Requires="wps">
             <w:drawing>
@@ -1781,10 +2023,10 @@
                 <wp:positionV relativeFrom="paragraph">
                   <wp:posOffset>34290</wp:posOffset>
                 </wp:positionV>
-                <wp:extent cx="321945" cy="167640"/>
+                <wp:extent cx="323215" cy="168910"/>
                 <wp:effectExtent l="0" t="19050" r="41910" b="43815"/>
                 <wp:wrapNone/>
-                <wp:docPr id="9" name="Fletxa dreta 8"/>
+                <wp:docPr id="13" name="Fletxa dreta 8"/>
                 <a:graphic xmlns:a="http://schemas.openxmlformats.org/drawingml/2006/main">
                   <a:graphicData uri="http://schemas.microsoft.com/office/word/2010/wordprocessingShape">
                     <wps:wsp>
@@ -1792,7 +2034,7 @@
                       <wps:spPr>
                         <a:xfrm>
                           <a:off x="0" y="0"/>
-                          <a:ext cx="321480" cy="167040"/>
+                          <a:ext cx="322560" cy="168120"/>
                         </a:xfrm>
                         <a:prstGeom prst="rightArrow">
                           <a:avLst>
@@ -1852,7 +2094,7 @@
                   <v:h position="@3,0"/>
                 </v:handles>
               </v:shapetype>
-              <v:shape id="shape_0" ID="Fletxa dreta 8" path="l-2147483635,-2147483631l-2147483635,0l-2147483622,-2147483632l-2147483635,-2147483623l-2147483635,-2147483629l0,-2147483629xe" fillcolor="#4f81bd" stroked="t" style="position:absolute;margin-left:-37.35pt;margin-top:2.7pt;width:25.25pt;height:13.1pt;mso-wrap-style:none;v-text-anchor:middle" wp14:anchorId="1B59DCB8" type="shapetype_13">
+              <v:shape id="shape_0" ID="Fletxa dreta 8" path="l-2147483635,-2147483631l-2147483635,0l-2147483622,-2147483632l-2147483635,-2147483623l-2147483635,-2147483629l0,-2147483629xe" fillcolor="#4f81bd" stroked="t" style="position:absolute;margin-left:-37.35pt;margin-top:2.7pt;width:25.35pt;height:13.2pt;mso-wrap-style:none;v-text-anchor:middle" wp14:anchorId="1B59DCB8" type="shapetype_13">
                 <v:fill o:detectmouseclick="t" type="solid" color2="#b07e42"/>
                 <v:stroke color="#3a5f8b" weight="25560" joinstyle="round" endcap="flat"/>
                 <w10:wrap type="none"/>
@@ -1860,61 +2102,19 @@
             </w:pict>
           </mc:Fallback>
         </mc:AlternateContent>
-      </w:r>
-      <w:r>
-        <w:rPr>
-          <w:b/>
-          <w:color w:val="FF0000"/>
-          <w:sz w:val="24"/>
-          <w:szCs w:val="24"/>
-          <w:u w:val="single"/>
-        </w:rPr>
-        <w:t>CURIOSITAT A TENIR EN COMPTE ALHORA DE FER UNA WEB:</w:t>
-      </w:r>
-    </w:p>
-    <w:p>
-      <w:pPr>
-        <w:pStyle w:val="ListParagraph"/>
-        <w:numPr>
-          <w:ilvl w:val="0"/>
-          <w:numId w:val="2"/>
-        </w:numPr>
-        <w:rPr>
-          <w:b/>
-          <w:b/>
-          <w:sz w:val="24"/>
-          <w:szCs w:val="24"/>
-          <w:u w:val="single"/>
-        </w:rPr>
-      </w:pPr>
-      <w:r>
-        <w:rPr>
-          <w:b/>
-          <w:sz w:val="24"/>
-          <w:szCs w:val="24"/>
-          <w:u w:val="single"/>
-        </w:rPr>
-        <w:t>Text damunt imatge:</w:t>
-      </w:r>
-    </w:p>
-    <w:p>
-      <w:pPr>
-        <w:pStyle w:val="Normal"/>
-        <w:spacing w:before="0" w:after="200"/>
-        <w:rPr>
-          <w:b/>
-          <w:b/>
-          <w:sz w:val="24"/>
-          <w:szCs w:val="24"/>
-        </w:rPr>
-      </w:pPr>
-      <w:r>
-        <w:rPr/>
         <w:drawing>
-          <wp:inline distT="0" distB="0" distL="0" distR="0">
-            <wp:extent cx="6809105" cy="2339340"/>
+          <wp:anchor behindDoc="0" distT="0" distB="0" distL="0" distR="0" simplePos="0" locked="0" layoutInCell="0" allowOverlap="1" relativeHeight="16">
+            <wp:simplePos x="0" y="0"/>
+            <wp:positionH relativeFrom="column">
+              <wp:align>center</wp:align>
+            </wp:positionH>
+            <wp:positionV relativeFrom="paragraph">
+              <wp:posOffset>635</wp:posOffset>
+            </wp:positionV>
+            <wp:extent cx="5400040" cy="4929505"/>
             <wp:effectExtent l="0" t="0" r="0" b="0"/>
-            <wp:docPr id="10" name="Imatge 7" descr=""/>
+            <wp:wrapTopAndBottom/>
+            <wp:docPr id="14" name="Image5" descr=""/>
             <wp:cNvGraphicFramePr>
               <a:graphicFrameLocks xmlns:a="http://schemas.openxmlformats.org/drawingml/2006/main" noChangeAspect="1"/>
             </wp:cNvGraphicFramePr>
@@ -1922,13 +2122,296 @@
               <a:graphicData uri="http://schemas.openxmlformats.org/drawingml/2006/picture">
                 <pic:pic xmlns:pic="http://schemas.openxmlformats.org/drawingml/2006/picture">
                   <pic:nvPicPr>
-                    <pic:cNvPr id="10" name="Imatge 7" descr=""/>
+                    <pic:cNvPr id="14" name="Image5" descr=""/>
                     <pic:cNvPicPr>
                       <a:picLocks noChangeAspect="1" noChangeArrowheads="1"/>
                     </pic:cNvPicPr>
                   </pic:nvPicPr>
                   <pic:blipFill>
                     <a:blip r:embed="rId10"/>
+                    <a:stretch>
+                      <a:fillRect/>
+                    </a:stretch>
+                  </pic:blipFill>
+                  <pic:spPr bwMode="auto">
+                    <a:xfrm>
+                      <a:off x="0" y="0"/>
+                      <a:ext cx="5400040" cy="4929505"/>
+                    </a:xfrm>
+                    <a:prstGeom prst="rect">
+                      <a:avLst/>
+                    </a:prstGeom>
+                  </pic:spPr>
+                </pic:pic>
+              </a:graphicData>
+            </a:graphic>
+          </wp:anchor>
+        </w:drawing>
+        <w:drawing>
+          <wp:anchor behindDoc="0" distT="0" distB="0" distL="0" distR="0" simplePos="0" locked="0" layoutInCell="0" allowOverlap="1" relativeHeight="17">
+            <wp:simplePos x="0" y="0"/>
+            <wp:positionH relativeFrom="column">
+              <wp:posOffset>450850</wp:posOffset>
+            </wp:positionH>
+            <wp:positionV relativeFrom="paragraph">
+              <wp:posOffset>5212715</wp:posOffset>
+            </wp:positionV>
+            <wp:extent cx="4498340" cy="3086100"/>
+            <wp:effectExtent l="0" t="0" r="0" b="0"/>
+            <wp:wrapTopAndBottom/>
+            <wp:docPr id="15" name="Image6" descr=""/>
+            <wp:cNvGraphicFramePr>
+              <a:graphicFrameLocks xmlns:a="http://schemas.openxmlformats.org/drawingml/2006/main" noChangeAspect="1"/>
+            </wp:cNvGraphicFramePr>
+            <a:graphic xmlns:a="http://schemas.openxmlformats.org/drawingml/2006/main">
+              <a:graphicData uri="http://schemas.openxmlformats.org/drawingml/2006/picture">
+                <pic:pic xmlns:pic="http://schemas.openxmlformats.org/drawingml/2006/picture">
+                  <pic:nvPicPr>
+                    <pic:cNvPr id="15" name="Image6" descr=""/>
+                    <pic:cNvPicPr>
+                      <a:picLocks noChangeAspect="1" noChangeArrowheads="1"/>
+                    </pic:cNvPicPr>
+                  </pic:nvPicPr>
+                  <pic:blipFill>
+                    <a:blip r:embed="rId11"/>
+                    <a:stretch>
+                      <a:fillRect/>
+                    </a:stretch>
+                  </pic:blipFill>
+                  <pic:spPr bwMode="auto">
+                    <a:xfrm>
+                      <a:off x="0" y="0"/>
+                      <a:ext cx="4498340" cy="3086100"/>
+                    </a:xfrm>
+                    <a:prstGeom prst="rect">
+                      <a:avLst/>
+                    </a:prstGeom>
+                  </pic:spPr>
+                </pic:pic>
+              </a:graphicData>
+            </a:graphic>
+          </wp:anchor>
+        </w:drawing>
+      </w:r>
+    </w:p>
+    <w:p>
+      <w:pPr>
+        <w:pStyle w:val="Normal"/>
+        <w:rPr>
+          <w:b/>
+          <w:b/>
+          <w:color w:val="FF0000"/>
+          <w:sz w:val="24"/>
+          <w:szCs w:val="24"/>
+          <w:u w:val="single"/>
+        </w:rPr>
+      </w:pPr>
+      <w:r>
+        <w:rPr/>
+      </w:r>
+    </w:p>
+    <w:p>
+      <w:pPr>
+        <w:pStyle w:val="Normal"/>
+        <w:rPr>
+          <w:b/>
+          <w:b/>
+          <w:color w:val="FF0000"/>
+          <w:sz w:val="24"/>
+          <w:szCs w:val="24"/>
+          <w:u w:val="single"/>
+        </w:rPr>
+      </w:pPr>
+      <w:r>
+        <w:rPr/>
+        <w:drawing>
+          <wp:anchor behindDoc="0" distT="0" distB="0" distL="0" distR="0" simplePos="0" locked="0" layoutInCell="0" allowOverlap="1" relativeHeight="18">
+            <wp:simplePos x="0" y="0"/>
+            <wp:positionH relativeFrom="column">
+              <wp:align>center</wp:align>
+            </wp:positionH>
+            <wp:positionV relativeFrom="paragraph">
+              <wp:posOffset>635</wp:posOffset>
+            </wp:positionV>
+            <wp:extent cx="5400040" cy="6005195"/>
+            <wp:effectExtent l="0" t="0" r="0" b="0"/>
+            <wp:wrapSquare wrapText="largest"/>
+            <wp:docPr id="16" name="Image7" descr=""/>
+            <wp:cNvGraphicFramePr>
+              <a:graphicFrameLocks xmlns:a="http://schemas.openxmlformats.org/drawingml/2006/main" noChangeAspect="1"/>
+            </wp:cNvGraphicFramePr>
+            <a:graphic xmlns:a="http://schemas.openxmlformats.org/drawingml/2006/main">
+              <a:graphicData uri="http://schemas.openxmlformats.org/drawingml/2006/picture">
+                <pic:pic xmlns:pic="http://schemas.openxmlformats.org/drawingml/2006/picture">
+                  <pic:nvPicPr>
+                    <pic:cNvPr id="16" name="Image7" descr=""/>
+                    <pic:cNvPicPr>
+                      <a:picLocks noChangeAspect="1" noChangeArrowheads="1"/>
+                    </pic:cNvPicPr>
+                  </pic:nvPicPr>
+                  <pic:blipFill>
+                    <a:blip r:embed="rId14"/>
+                    <a:stretch>
+                      <a:fillRect/>
+                    </a:stretch>
+                  </pic:blipFill>
+                  <pic:spPr bwMode="auto">
+                    <a:xfrm>
+                      <a:off x="0" y="0"/>
+                      <a:ext cx="5400040" cy="6005195"/>
+                    </a:xfrm>
+                    <a:prstGeom prst="rect">
+                      <a:avLst/>
+                    </a:prstGeom>
+                  </pic:spPr>
+                </pic:pic>
+              </a:graphicData>
+            </a:graphic>
+          </wp:anchor>
+        </w:drawing>
+      </w:r>
+    </w:p>
+    <w:p>
+      <w:pPr>
+        <w:pStyle w:val="Normal"/>
+        <w:rPr>
+          <w:b/>
+          <w:b/>
+          <w:color w:val="FF0000"/>
+          <w:sz w:val="24"/>
+          <w:szCs w:val="24"/>
+          <w:u w:val="single"/>
+        </w:rPr>
+      </w:pPr>
+      <w:r>
+        <w:rPr/>
+        <w:drawing>
+          <wp:anchor behindDoc="0" distT="0" distB="0" distL="0" distR="0" simplePos="0" locked="0" layoutInCell="0" allowOverlap="1" relativeHeight="19">
+            <wp:simplePos x="0" y="0"/>
+            <wp:positionH relativeFrom="column">
+              <wp:align>center</wp:align>
+            </wp:positionH>
+            <wp:positionV relativeFrom="paragraph">
+              <wp:posOffset>635</wp:posOffset>
+            </wp:positionV>
+            <wp:extent cx="5400040" cy="3037205"/>
+            <wp:effectExtent l="0" t="0" r="0" b="0"/>
+            <wp:wrapTopAndBottom/>
+            <wp:docPr id="17" name="Image8" descr=""/>
+            <wp:cNvGraphicFramePr>
+              <a:graphicFrameLocks xmlns:a="http://schemas.openxmlformats.org/drawingml/2006/main" noChangeAspect="1"/>
+            </wp:cNvGraphicFramePr>
+            <a:graphic xmlns:a="http://schemas.openxmlformats.org/drawingml/2006/main">
+              <a:graphicData uri="http://schemas.openxmlformats.org/drawingml/2006/picture">
+                <pic:pic xmlns:pic="http://schemas.openxmlformats.org/drawingml/2006/picture">
+                  <pic:nvPicPr>
+                    <pic:cNvPr id="17" name="Image8" descr=""/>
+                    <pic:cNvPicPr>
+                      <a:picLocks noChangeAspect="1" noChangeArrowheads="1"/>
+                    </pic:cNvPicPr>
+                  </pic:nvPicPr>
+                  <pic:blipFill>
+                    <a:blip r:embed="rId15"/>
+                    <a:stretch>
+                      <a:fillRect/>
+                    </a:stretch>
+                  </pic:blipFill>
+                  <pic:spPr bwMode="auto">
+                    <a:xfrm>
+                      <a:off x="0" y="0"/>
+                      <a:ext cx="5400040" cy="3037205"/>
+                    </a:xfrm>
+                    <a:prstGeom prst="rect">
+                      <a:avLst/>
+                    </a:prstGeom>
+                  </pic:spPr>
+                </pic:pic>
+              </a:graphicData>
+            </a:graphic>
+          </wp:anchor>
+        </w:drawing>
+      </w:r>
+    </w:p>
+    <w:p>
+      <w:pPr>
+        <w:pStyle w:val="Normal"/>
+        <w:rPr>
+          <w:b/>
+          <w:b/>
+          <w:color w:val="FF0000"/>
+          <w:sz w:val="24"/>
+          <w:szCs w:val="24"/>
+          <w:u w:val="single"/>
+        </w:rPr>
+      </w:pPr>
+      <w:r>
+        <w:rPr>
+          <w:b/>
+          <w:color w:val="FF0000"/>
+          <w:sz w:val="24"/>
+          <w:szCs w:val="24"/>
+          <w:u w:val="single"/>
+        </w:rPr>
+        <w:t>CURIOSITAT A TENIR EN COMPTE ALHORA DE FER UNA WEB:</w:t>
+      </w:r>
+    </w:p>
+    <w:p>
+      <w:pPr>
+        <w:pStyle w:val="ListParagraph"/>
+        <w:numPr>
+          <w:ilvl w:val="0"/>
+          <w:numId w:val="2"/>
+        </w:numPr>
+        <w:rPr>
+          <w:b/>
+          <w:b/>
+          <w:sz w:val="24"/>
+          <w:szCs w:val="24"/>
+          <w:u w:val="single"/>
+        </w:rPr>
+      </w:pPr>
+      <w:r>
+        <w:rPr>
+          <w:b/>
+          <w:sz w:val="24"/>
+          <w:szCs w:val="24"/>
+          <w:u w:val="single"/>
+        </w:rPr>
+        <w:t>Text damunt imatge:</w:t>
+      </w:r>
+    </w:p>
+    <w:p>
+      <w:pPr>
+        <w:pStyle w:val="Normal"/>
+        <w:spacing w:before="0" w:after="200"/>
+        <w:rPr>
+          <w:b/>
+          <w:b/>
+          <w:sz w:val="24"/>
+          <w:szCs w:val="24"/>
+        </w:rPr>
+      </w:pPr>
+      <w:r>
+        <w:rPr/>
+        <w:drawing>
+          <wp:inline distT="0" distB="0" distL="0" distR="0">
+            <wp:extent cx="6809105" cy="2339340"/>
+            <wp:effectExtent l="0" t="0" r="0" b="0"/>
+            <wp:docPr id="18" name="Imatge 7" descr=""/>
+            <wp:cNvGraphicFramePr>
+              <a:graphicFrameLocks xmlns:a="http://schemas.openxmlformats.org/drawingml/2006/main" noChangeAspect="1"/>
+            </wp:cNvGraphicFramePr>
+            <a:graphic xmlns:a="http://schemas.openxmlformats.org/drawingml/2006/main">
+              <a:graphicData uri="http://schemas.openxmlformats.org/drawingml/2006/picture">
+                <pic:pic xmlns:pic="http://schemas.openxmlformats.org/drawingml/2006/picture">
+                  <pic:nvPicPr>
+                    <pic:cNvPr id="18" name="Imatge 7" descr=""/>
+                    <pic:cNvPicPr>
+                      <a:picLocks noChangeAspect="1" noChangeArrowheads="1"/>
+                    </pic:cNvPicPr>
+                  </pic:nvPicPr>
+                  <pic:blipFill>
+                    <a:blip r:embed="rId16"/>
                     <a:stretch>
                       <a:fillRect/>
                     </a:stretch>

</xml_diff>